<commit_message>
add finish hw6 part2
</commit_message>
<xml_diff>
--- a/hw6/part2/HW6Part2_107061123.docx
+++ b/hw6/part2/HW6Part2_107061123.docx
@@ -39,23 +39,7 @@
           <w:rFonts w:hint="eastAsia"/>
           <w:b/>
         </w:rPr>
-        <w:t xml:space="preserve">0 Data Structure </w:t>
-      </w:r>
-      <w:proofErr w:type="spellStart"/>
-      <w:r>
-        <w:rPr>
-          <w:rFonts w:hint="eastAsia"/>
-          <w:b/>
-        </w:rPr>
-        <w:t>Hw</w:t>
-      </w:r>
-      <w:proofErr w:type="spellEnd"/>
-      <w:r>
-        <w:rPr>
-          <w:rFonts w:hint="eastAsia"/>
-          <w:b/>
-        </w:rPr>
-        <w:t xml:space="preserve"> #</w:t>
+        <w:t>0 Data Structure Hw #</w:t>
       </w:r>
       <w:r>
         <w:rPr>
@@ -291,21 +275,7 @@
         <w:rPr>
           <w:szCs w:val="24"/>
         </w:rPr>
-        <w:t xml:space="preserve">perform 5 different </w:t>
-      </w:r>
-      <w:proofErr w:type="gramStart"/>
-      <w:r>
-        <w:rPr>
-          <w:szCs w:val="24"/>
-        </w:rPr>
-        <w:t>sorting ,</w:t>
-      </w:r>
-      <w:proofErr w:type="gramEnd"/>
-      <w:r>
-        <w:rPr>
-          <w:szCs w:val="24"/>
-        </w:rPr>
-        <w:t xml:space="preserve"> </w:t>
+        <w:t xml:space="preserve">perform 5 different sorting , </w:t>
       </w:r>
       <w:r>
         <w:rPr>
@@ -544,6 +514,62 @@
       <w:pPr>
         <w:ind w:left="360"/>
         <w:rPr>
+          <w:szCs w:val="24"/>
+        </w:rPr>
+      </w:pPr>
+    </w:p>
+    <w:p>
+      <w:pPr>
+        <w:ind w:left="360"/>
+        <w:rPr>
+          <w:szCs w:val="24"/>
+        </w:rPr>
+      </w:pPr>
+      <w:r>
+        <w:rPr>
+          <w:szCs w:val="24"/>
+        </w:rPr>
+        <w:t>How to run my program:</w:t>
+      </w:r>
+    </w:p>
+    <w:p>
+      <w:pPr>
+        <w:ind w:left="360"/>
+        <w:rPr>
+          <w:szCs w:val="24"/>
+        </w:rPr>
+      </w:pPr>
+      <w:r>
+        <w:rPr>
+          <w:rFonts w:hint="eastAsia"/>
+          <w:szCs w:val="24"/>
+        </w:rPr>
+        <w:t>T</w:t>
+      </w:r>
+      <w:r>
+        <w:rPr>
+          <w:szCs w:val="24"/>
+        </w:rPr>
+        <w:t xml:space="preserve">he program will randomly generate a list of 20 intergers, a list of 20 floats, a list of 20 characters and a list of 20 strings. Then they will </w:t>
+      </w:r>
+      <w:r>
+        <w:rPr>
+          <w:szCs w:val="24"/>
+        </w:rPr>
+        <w:t>respectively</w:t>
+      </w:r>
+      <w:r>
+        <w:rPr>
+          <w:szCs w:val="24"/>
+        </w:rPr>
+        <w:t xml:space="preserve"> sort by five ways and print the list out.</w:t>
+      </w:r>
+    </w:p>
+    <w:p>
+      <w:pPr>
+        <w:ind w:left="360"/>
+        <w:rPr>
+          <w:rFonts w:hint="eastAsia"/>
           <w:szCs w:val="24"/>
         </w:rPr>
       </w:pPr>
@@ -607,10 +633,35 @@
       <w:pPr>
         <w:ind w:left="360"/>
         <w:rPr>
+          <w:szCs w:val="24"/>
+        </w:rPr>
+      </w:pPr>
+    </w:p>
+    <w:p>
+      <w:pPr>
+        <w:ind w:left="360"/>
+        <w:rPr>
+          <w:szCs w:val="24"/>
+        </w:rPr>
+      </w:pPr>
+    </w:p>
+    <w:p>
+      <w:pPr>
+        <w:widowControl/>
+        <w:adjustRightInd/>
+        <w:spacing w:line="240" w:lineRule="auto"/>
+        <w:textAlignment w:val="auto"/>
+        <w:rPr>
           <w:rFonts w:hint="eastAsia"/>
           <w:szCs w:val="24"/>
         </w:rPr>
       </w:pPr>
+      <w:r>
+        <w:rPr>
+          <w:szCs w:val="24"/>
+        </w:rPr>
+        <w:br w:type="page"/>
+      </w:r>
     </w:p>
     <w:p>
       <w:pPr>
@@ -628,6 +679,7 @@
         <w:rPr>
           <w:szCs w:val="24"/>
         </w:rPr>
+        <w:lastRenderedPageBreak/>
         <w:t xml:space="preserve">(50%) </w:t>
       </w:r>
       <w:r>
@@ -681,29 +733,8 @@
         <w:ind w:leftChars="0"/>
       </w:pPr>
       <w:r>
-        <w:t xml:space="preserve">Furthermore, the key is a variable-length character array with the first character of the key is an alphabet, e.g., </w:t>
-      </w:r>
-      <w:proofErr w:type="spellStart"/>
-      <w:r>
-        <w:t>abc</w:t>
-      </w:r>
-      <w:proofErr w:type="spellEnd"/>
-      <w:r>
-        <w:t xml:space="preserve">, </w:t>
-      </w:r>
-      <w:proofErr w:type="spellStart"/>
-      <w:r>
-        <w:t>abcde</w:t>
-      </w:r>
-      <w:proofErr w:type="spellEnd"/>
-      <w:r>
-        <w:t xml:space="preserve">, b, bye, </w:t>
-      </w:r>
-      <w:proofErr w:type="gramStart"/>
-      <w:r>
-        <w:t>cool,…</w:t>
-      </w:r>
-      <w:proofErr w:type="gramEnd"/>
+        <w:t>Furthermore, the key is a variable-length character array with the first character of the key is an alphabet, e.g., abc, abcde, b, bye, cool,…</w:t>
+      </w:r>
     </w:p>
     <w:p>
       <w:pPr>
@@ -715,7 +746,6 @@
         <w:ind w:leftChars="0"/>
       </w:pPr>
       <w:r>
-        <w:lastRenderedPageBreak/>
         <w:t>C</w:t>
       </w:r>
       <w:r>
@@ -725,31 +755,7 @@
         <w:t xml:space="preserve">onsider </w:t>
       </w:r>
       <w:r>
-        <w:t>a simple hash function using only the first character of key to hash, so h(</w:t>
-      </w:r>
-      <w:proofErr w:type="spellStart"/>
-      <w:r>
-        <w:t>abcde</w:t>
-      </w:r>
-      <w:proofErr w:type="spellEnd"/>
-      <w:r>
-        <w:t>) = h(</w:t>
-      </w:r>
-      <w:proofErr w:type="spellStart"/>
-      <w:r>
-        <w:t>abc</w:t>
-      </w:r>
-      <w:proofErr w:type="spellEnd"/>
-      <w:r>
-        <w:t xml:space="preserve">), h(b) = </w:t>
-      </w:r>
-      <w:proofErr w:type="gramStart"/>
-      <w:r>
-        <w:t>h(</w:t>
-      </w:r>
-      <w:proofErr w:type="gramEnd"/>
-      <w:r>
-        <w:t>bye),.., etc. Therefore, collision can happen frequently.</w:t>
+        <w:t>a simple hash function using only the first character of key to hash, so h(abcde) = h(abc), h(b) = h(bye),.., etc. Therefore, collision can happen frequently.</w:t>
       </w:r>
     </w:p>
     <w:p>
@@ -834,15 +840,7 @@
     </w:p>
     <w:p>
       <w:r>
-        <w:t xml:space="preserve">Your main function may </w:t>
-      </w:r>
-      <w:proofErr w:type="gramStart"/>
-      <w:r>
-        <w:t>contains</w:t>
-      </w:r>
-      <w:proofErr w:type="gramEnd"/>
-      <w:r>
-        <w:t xml:space="preserve"> code like:</w:t>
+        <w:t>Your main function may contains code like:</w:t>
       </w:r>
     </w:p>
     <w:p>
@@ -912,6 +910,54 @@
       </w:r>
     </w:p>
     <w:p/>
+    <w:p>
+      <w:pPr>
+        <w:ind w:leftChars="100" w:left="240"/>
+      </w:pPr>
+      <w:r>
+        <w:rPr>
+          <w:rFonts w:hint="eastAsia"/>
+        </w:rPr>
+        <w:t>H</w:t>
+      </w:r>
+      <w:r>
+        <w:t>ow to run my program:</w:t>
+      </w:r>
+    </w:p>
+    <w:p>
+      <w:pPr>
+        <w:ind w:leftChars="100" w:left="240"/>
+      </w:pPr>
+      <w:r>
+        <w:rPr>
+          <w:rFonts w:hint="eastAsia"/>
+        </w:rPr>
+        <w:t>F</w:t>
+      </w:r>
+      <w:r>
+        <w:t xml:space="preserve">irst input the number of key to store, and input all the key. Then print out all </w:t>
+      </w:r>
+      <w:r>
+        <w:t xml:space="preserve">key in </w:t>
+      </w:r>
+      <w:r>
+        <w:t>the dictionary</w:t>
+      </w:r>
+      <w:r>
+        <w:t>. Last, input how many keys do you want to get, and insert the keys, then it will show if the key is exist or not.</w:t>
+      </w:r>
+    </w:p>
+    <w:p>
+      <w:pPr>
+        <w:ind w:leftChars="100" w:left="240"/>
+        <w:rPr>
+          <w:rFonts w:hint="eastAsia"/>
+        </w:rPr>
+      </w:pPr>
+      <w:r>
+        <w:t>It will execute two time, first time is linear probing, the second time is chaining.</w:t>
+      </w:r>
+    </w:p>
     <w:p>
       <w:r>
         <w:rPr>

</xml_diff>